<commit_message>
fix images numbers; set cipher
</commit_message>
<xml_diff>
--- a/курсовий/Записка - Сідельник ІПЗс21.docx
+++ b/курсовий/Записка - Сідельник ІПЗс21.docx
@@ -199,49 +199,13 @@
         <w:jc w:val="center"/>
       </w:pPr>
       <w:r>
-        <w:t>КП</w:t>
-      </w:r>
-      <w:r>
-        <w:rPr>
-          <w:lang w:val="uk-UA"/>
-        </w:rPr>
-        <w:t>ІПЗ</w:t>
-      </w:r>
-      <w:r>
-        <w:t>.</w:t>
-      </w:r>
-      <w:r>
-        <w:rPr>
-          <w:lang w:val="uk-UA"/>
-        </w:rPr>
-        <w:t>20</w:t>
-      </w:r>
-      <w:r>
-        <w:t>01</w:t>
-      </w:r>
-      <w:r>
-        <w:rPr>
-          <w:lang w:val="uk-UA"/>
-        </w:rPr>
-        <w:t>23</w:t>
-      </w:r>
-      <w:r>
-        <w:t>.0</w:t>
-      </w:r>
-      <w:r>
-        <w:t>2</w:t>
-      </w:r>
-      <w:r>
-        <w:t>.</w:t>
-      </w:r>
-      <w:r>
-        <w:rPr>
-          <w:lang w:val="uk-UA"/>
-        </w:rPr>
-        <w:t>23</w:t>
-      </w:r>
-      <w:r>
-        <w:t>.ПЗ</w:t>
+        <w:t>К</w:t>
+      </w:r>
+      <w:r>
+        <w:t>ПІПЗ.2101103.01.05.П</w:t>
+      </w:r>
+      <w:r>
+        <w:t>З</w:t>
       </w:r>
     </w:p>
     <w:p>
@@ -4649,22 +4613,7 @@
                                   <w:iCs/>
                                   <w:lang w:val="uk-UA"/>
                                 </w:rPr>
-                                <w:t>20</w:t>
-                              </w:r>
-                              <w:r>
-                                <w:rPr>
-                                  <w:i/>
-                                  <w:iCs/>
-                                </w:rPr>
-                                <w:t>01</w:t>
-                              </w:r>
-                              <w:r>
-                                <w:rPr>
-                                  <w:i/>
-                                  <w:iCs/>
-                                  <w:lang w:val="uk-UA"/>
-                                </w:rPr>
-                                <w:t>23</w:t>
+                                <w:t>2101103</w:t>
                               </w:r>
                               <w:r>
                                 <w:rPr>
@@ -4694,7 +4643,15 @@
                                   <w:iCs/>
                                   <w:lang w:val="uk-UA"/>
                                 </w:rPr>
-                                <w:t>06</w:t>
+                                <w:t>0</w:t>
+                              </w:r>
+                              <w:r>
+                                <w:rPr>
+                                  <w:i/>
+                                  <w:iCs/>
+                                  <w:lang w:val="uk-UA"/>
+                                </w:rPr>
+                                <w:t>5</w:t>
                               </w:r>
                               <w:r>
                                 <w:rPr>
@@ -5017,7 +4974,15 @@
                                     <w:sz w:val="18"/>
                                     <w:szCs w:val="18"/>
                                   </w:rPr>
-                                  <w:t>Трохимчук О.В.</w:t>
+                                  <w:t>Сідельник Є.</w:t>
+                                </w:r>
+                                <w:r>
+                                  <w:rPr>
+                                    <w:rFonts w:asciiTheme="minorHAnsi" w:hAnsiTheme="minorHAnsi" w:cs="Journal Cyr"/>
+                                    <w:sz w:val="18"/>
+                                    <w:szCs w:val="18"/>
+                                  </w:rPr>
+                                  <w:t xml:space="preserve"> О.</w:t>
                                 </w:r>
                               </w:p>
                             </w:txbxContent>
@@ -5651,19 +5616,6 @@
                           <w:txbxContent>
                             <w:p>
                               <w:pPr>
-                                <w:pStyle w:val="a0"/>
-                                <w:jc w:val="center"/>
-                                <w:rPr>
-                                  <w:rFonts w:cs="Times New Roman"/>
-                                  <w:b/>
-                                  <w:bCs/>
-                                  <w:sz w:val="18"/>
-                                  <w:szCs w:val="18"/>
-                                </w:rPr>
-                              </w:pPr>
-                            </w:p>
-                            <w:p>
-                              <w:pPr>
                                 <w:jc w:val="center"/>
                                 <w:rPr>
                                   <w:i/>
@@ -5684,7 +5636,28 @@
                                   <w:i/>
                                   <w:lang w:val="uk-UA"/>
                                 </w:rPr>
-                                <w:t>аза даних для створенням ідивідуальних меблів</w:t>
+                                <w:t xml:space="preserve">аза даних </w:t>
+                              </w:r>
+                              <w:r>
+                                <w:rPr>
+                                  <w:i/>
+                                  <w:lang w:val="uk-UA"/>
+                                </w:rPr>
+                                <w:t xml:space="preserve">автоматизованої системи оцінювання </w:t>
+                              </w:r>
+                              <w:r>
+                                <w:rPr>
+                                  <w:i/>
+                                  <w:lang w:val="uk-UA"/>
+                                </w:rPr>
+                                <w:br/>
+                              </w:r>
+                              <w:r>
+                                <w:rPr>
+                                  <w:i/>
+                                  <w:lang w:val="uk-UA"/>
+                                </w:rPr>
+                                <w:t>знань студентів</w:t>
                               </w:r>
                             </w:p>
                           </w:txbxContent>
@@ -6103,7 +6076,35 @@
                                   <w:sz w:val="24"/>
                                   <w:szCs w:val="24"/>
                                 </w:rPr>
-                                <w:t>ХНУ. ІПЗ-20-1</w:t>
+                                <w:t>ХНУ. ІПЗ</w:t>
+                              </w:r>
+                              <w:r>
+                                <w:rPr>
+                                  <w:sz w:val="24"/>
+                                  <w:szCs w:val="24"/>
+                                </w:rPr>
+                                <w:t>с</w:t>
+                              </w:r>
+                              <w:r>
+                                <w:rPr>
+                                  <w:sz w:val="24"/>
+                                  <w:szCs w:val="24"/>
+                                </w:rPr>
+                                <w:t>-2</w:t>
+                              </w:r>
+                              <w:r>
+                                <w:rPr>
+                                  <w:sz w:val="24"/>
+                                  <w:szCs w:val="24"/>
+                                </w:rPr>
+                                <w:t>1</w:t>
+                              </w:r>
+                              <w:r>
+                                <w:rPr>
+                                  <w:sz w:val="24"/>
+                                  <w:szCs w:val="24"/>
+                                </w:rPr>
+                                <w:t>-1</w:t>
                               </w:r>
                             </w:p>
                           </w:txbxContent>
@@ -6347,22 +6348,7 @@
                             <w:iCs/>
                             <w:lang w:val="uk-UA"/>
                           </w:rPr>
-                          <w:t>20</w:t>
-                        </w:r>
-                        <w:r>
-                          <w:rPr>
-                            <w:i/>
-                            <w:iCs/>
-                          </w:rPr>
-                          <w:t>01</w:t>
-                        </w:r>
-                        <w:r>
-                          <w:rPr>
-                            <w:i/>
-                            <w:iCs/>
-                            <w:lang w:val="uk-UA"/>
-                          </w:rPr>
-                          <w:t>23</w:t>
+                          <w:t>2101103</w:t>
                         </w:r>
                         <w:r>
                           <w:rPr>
@@ -6392,7 +6378,15 @@
                             <w:iCs/>
                             <w:lang w:val="uk-UA"/>
                           </w:rPr>
-                          <w:t>06</w:t>
+                          <w:t>0</w:t>
+                        </w:r>
+                        <w:r>
+                          <w:rPr>
+                            <w:i/>
+                            <w:iCs/>
+                            <w:lang w:val="uk-UA"/>
+                          </w:rPr>
+                          <w:t>5</w:t>
                         </w:r>
                         <w:r>
                           <w:rPr>
@@ -6470,7 +6464,15 @@
                               <w:sz w:val="18"/>
                               <w:szCs w:val="18"/>
                             </w:rPr>
-                            <w:t>Трохимчук О.В.</w:t>
+                            <w:t>Сідельник Є.</w:t>
+                          </w:r>
+                          <w:r>
+                            <w:rPr>
+                              <w:rFonts w:asciiTheme="minorHAnsi" w:hAnsiTheme="minorHAnsi" w:cs="Journal Cyr"/>
+                              <w:sz w:val="18"/>
+                              <w:szCs w:val="18"/>
+                            </w:rPr>
+                            <w:t xml:space="preserve"> О.</w:t>
                           </w:r>
                         </w:p>
                       </w:txbxContent>
@@ -6674,19 +6676,6 @@
                     <w:txbxContent>
                       <w:p>
                         <w:pPr>
-                          <w:pStyle w:val="a0"/>
-                          <w:jc w:val="center"/>
-                          <w:rPr>
-                            <w:rFonts w:cs="Times New Roman"/>
-                            <w:b/>
-                            <w:bCs/>
-                            <w:sz w:val="18"/>
-                            <w:szCs w:val="18"/>
-                          </w:rPr>
-                        </w:pPr>
-                      </w:p>
-                      <w:p>
-                        <w:pPr>
                           <w:jc w:val="center"/>
                           <w:rPr>
                             <w:i/>
@@ -6707,7 +6696,28 @@
                             <w:i/>
                             <w:lang w:val="uk-UA"/>
                           </w:rPr>
-                          <w:t>аза даних для створенням ідивідуальних меблів</w:t>
+                          <w:t xml:space="preserve">аза даних </w:t>
+                        </w:r>
+                        <w:r>
+                          <w:rPr>
+                            <w:i/>
+                            <w:lang w:val="uk-UA"/>
+                          </w:rPr>
+                          <w:t xml:space="preserve">автоматизованої системи оцінювання </w:t>
+                        </w:r>
+                        <w:r>
+                          <w:rPr>
+                            <w:i/>
+                            <w:lang w:val="uk-UA"/>
+                          </w:rPr>
+                          <w:br/>
+                        </w:r>
+                        <w:r>
+                          <w:rPr>
+                            <w:i/>
+                            <w:lang w:val="uk-UA"/>
+                          </w:rPr>
+                          <w:t>знань студентів</w:t>
                         </w:r>
                       </w:p>
                     </w:txbxContent>
@@ -6815,7 +6825,35 @@
                             <w:sz w:val="24"/>
                             <w:szCs w:val="24"/>
                           </w:rPr>
-                          <w:t>ХНУ. ІПЗ-20-1</w:t>
+                          <w:t>ХНУ. ІПЗ</w:t>
+                        </w:r>
+                        <w:r>
+                          <w:rPr>
+                            <w:sz w:val="24"/>
+                            <w:szCs w:val="24"/>
+                          </w:rPr>
+                          <w:t>с</w:t>
+                        </w:r>
+                        <w:r>
+                          <w:rPr>
+                            <w:sz w:val="24"/>
+                            <w:szCs w:val="24"/>
+                          </w:rPr>
+                          <w:t>-2</w:t>
+                        </w:r>
+                        <w:r>
+                          <w:rPr>
+                            <w:sz w:val="24"/>
+                            <w:szCs w:val="24"/>
+                          </w:rPr>
+                          <w:t>1</w:t>
+                        </w:r>
+                        <w:r>
+                          <w:rPr>
+                            <w:sz w:val="24"/>
+                            <w:szCs w:val="24"/>
+                          </w:rPr>
+                          <w:t>-1</w:t>
                         </w:r>
                       </w:p>
                     </w:txbxContent>
@@ -16144,31 +16182,7 @@
         <w:rPr>
           <w:lang w:val="uk-UA"/>
         </w:rPr>
-        <w:t xml:space="preserve">. Створення простих форм може відбуватись різними способами. </w:t>
-      </w:r>
-      <w:r>
-        <w:rPr>
-          <w:lang w:val="uk-UA"/>
-        </w:rPr>
-        <w:t>Однак</w:t>
-      </w:r>
-      <w:r>
-        <w:rPr>
-          <w:lang w:val="uk-UA"/>
-        </w:rPr>
-        <w:t xml:space="preserve"> всі дії зі створення форм виконуються за допомогою інструментів, </w:t>
-      </w:r>
-      <w:r>
-        <w:rPr>
-          <w:lang w:val="uk-UA"/>
-        </w:rPr>
-        <w:t xml:space="preserve">що </w:t>
-      </w:r>
-      <w:r>
-        <w:rPr>
-          <w:lang w:val="uk-UA"/>
-        </w:rPr>
-        <w:t>знаходяться на вкладці меню «</w:t>
+        <w:t>. Створення простих форм може відбуватись різними способами. Однак всі дії зі створення форм виконуються за допомогою інструментів, що знаходяться на вкладці меню «</w:t>
       </w:r>
       <w:r>
         <w:rPr>
@@ -16397,13 +16411,7 @@
         <w:rPr>
           <w:lang w:val="uk-UA"/>
         </w:rPr>
-        <w:t>2</w:t>
-      </w:r>
-      <w:r>
-        <w:rPr>
-          <w:lang w:val="uk-UA"/>
-        </w:rPr>
-        <w:t xml:space="preserve"> –</w:t>
+        <w:t>2 –</w:t>
       </w:r>
       <w:r>
         <w:rPr>
@@ -16477,19 +16485,7 @@
         <w:rPr>
           <w:lang w:val="uk-UA"/>
         </w:rPr>
-        <w:t>, як зображено на рисунку 4</w:t>
-      </w:r>
-      <w:r>
-        <w:rPr>
-          <w:lang w:val="uk-UA"/>
-        </w:rPr>
-        <w:t>3</w:t>
-      </w:r>
-      <w:r>
-        <w:rPr>
-          <w:lang w:val="uk-UA"/>
-        </w:rPr>
-        <w:t>.</w:t>
+        <w:t>, як зображено на рисунку 43.</w:t>
       </w:r>
     </w:p>
     <w:p>
@@ -16570,13 +16566,7 @@
         <w:rPr>
           <w:lang w:val="uk-UA"/>
         </w:rPr>
-        <w:t>3</w:t>
-      </w:r>
-      <w:r>
-        <w:rPr>
-          <w:lang w:val="uk-UA"/>
-        </w:rPr>
-        <w:t xml:space="preserve"> – Ф</w:t>
+        <w:t>3 – Ф</w:t>
       </w:r>
       <w:r>
         <w:rPr>
@@ -16650,19 +16640,7 @@
         <w:rPr>
           <w:lang w:val="uk-UA"/>
         </w:rPr>
-        <w:t xml:space="preserve">, як зображено на рисунку </w:t>
-      </w:r>
-      <w:r>
-        <w:rPr>
-          <w:lang w:val="uk-UA"/>
-        </w:rPr>
-        <w:t>44</w:t>
-      </w:r>
-      <w:r>
-        <w:rPr>
-          <w:lang w:val="uk-UA"/>
-        </w:rPr>
-        <w:t>.</w:t>
+        <w:t>, як зображено на рисунку 44.</w:t>
       </w:r>
     </w:p>
     <w:p>
@@ -16737,13 +16715,7 @@
         <w:rPr>
           <w:lang w:val="uk-UA"/>
         </w:rPr>
-        <w:t>4</w:t>
-      </w:r>
-      <w:r>
-        <w:rPr>
-          <w:lang w:val="uk-UA"/>
-        </w:rPr>
-        <w:t xml:space="preserve"> – Ф</w:t>
+        <w:t>4 – Ф</w:t>
       </w:r>
       <w:r>
         <w:rPr>
@@ -16805,19 +16777,7 @@
         <w:rPr>
           <w:lang w:val="uk-UA"/>
         </w:rPr>
-        <w:t>, як зображено на рисунку 4</w:t>
-      </w:r>
-      <w:r>
-        <w:rPr>
-          <w:lang w:val="uk-UA"/>
-        </w:rPr>
-        <w:t>5</w:t>
-      </w:r>
-      <w:r>
-        <w:rPr>
-          <w:lang w:val="uk-UA"/>
-        </w:rPr>
-        <w:t>.</w:t>
+        <w:t>, як зображено на рисунку 45.</w:t>
       </w:r>
       <w:r>
         <w:rPr>
@@ -16903,13 +16863,7 @@
         <w:rPr>
           <w:lang w:val="uk-UA"/>
         </w:rPr>
-        <w:t>5</w:t>
-      </w:r>
-      <w:r>
-        <w:rPr>
-          <w:lang w:val="uk-UA"/>
-        </w:rPr>
-        <w:t xml:space="preserve"> – Ф</w:t>
+        <w:t>5 – Ф</w:t>
       </w:r>
       <w:r>
         <w:rPr>
@@ -16984,19 +16938,7 @@
         <w:rPr>
           <w:lang w:val="uk-UA"/>
         </w:rPr>
-        <w:t>, як зображено на рисунку 4</w:t>
-      </w:r>
-      <w:r>
-        <w:rPr>
-          <w:lang w:val="uk-UA"/>
-        </w:rPr>
-        <w:t>6</w:t>
-      </w:r>
-      <w:r>
-        <w:rPr>
-          <w:lang w:val="uk-UA"/>
-        </w:rPr>
-        <w:t>.</w:t>
+        <w:t>, як зображено на рисунку 46.</w:t>
       </w:r>
     </w:p>
     <w:p>
@@ -17082,13 +17024,7 @@
         <w:rPr>
           <w:lang w:val="uk-UA"/>
         </w:rPr>
-        <w:t>6</w:t>
-      </w:r>
-      <w:r>
-        <w:rPr>
-          <w:lang w:val="uk-UA"/>
-        </w:rPr>
-        <w:t xml:space="preserve"> – </w:t>
+        <w:t xml:space="preserve">6 – </w:t>
       </w:r>
       <w:r>
         <w:rPr>
@@ -17144,19 +17080,7 @@
         <w:rPr>
           <w:lang w:val="uk-UA"/>
         </w:rPr>
-        <w:t>, як зображено на рисунку 4</w:t>
-      </w:r>
-      <w:r>
-        <w:rPr>
-          <w:lang w:val="uk-UA"/>
-        </w:rPr>
-        <w:t>7</w:t>
-      </w:r>
-      <w:r>
-        <w:rPr>
-          <w:lang w:val="uk-UA"/>
-        </w:rPr>
-        <w:t>.</w:t>
+        <w:t>, як зображено на рисунку 47.</w:t>
       </w:r>
     </w:p>
     <w:p>
@@ -17248,13 +17172,7 @@
         <w:rPr>
           <w:lang w:val="uk-UA"/>
         </w:rPr>
-        <w:t>7</w:t>
-      </w:r>
-      <w:r>
-        <w:rPr>
-          <w:lang w:val="uk-UA"/>
-        </w:rPr>
-        <w:t xml:space="preserve"> – Ф</w:t>
+        <w:t>7 – Ф</w:t>
       </w:r>
       <w:r>
         <w:rPr>
@@ -17426,13 +17344,7 @@
         <w:rPr>
           <w:lang w:val="uk-UA"/>
         </w:rPr>
-        <w:t>8</w:t>
-      </w:r>
-      <w:r>
-        <w:rPr>
-          <w:lang w:val="uk-UA"/>
-        </w:rPr>
-        <w:t xml:space="preserve"> – Ф</w:t>
+        <w:t>8 – Ф</w:t>
       </w:r>
       <w:r>
         <w:rPr>
@@ -17611,13 +17523,7 @@
         <w:rPr>
           <w:lang w:val="uk-UA"/>
         </w:rPr>
-        <w:t>9</w:t>
-      </w:r>
-      <w:r>
-        <w:rPr>
-          <w:lang w:val="uk-UA"/>
-        </w:rPr>
-        <w:t xml:space="preserve"> – Ф</w:t>
+        <w:t>9 – Ф</w:t>
       </w:r>
       <w:r>
         <w:rPr>
@@ -17759,19 +17665,7 @@
         <w:rPr>
           <w:lang w:val="uk-UA"/>
         </w:rPr>
-        <w:t xml:space="preserve">Рисунок </w:t>
-      </w:r>
-      <w:r>
-        <w:rPr>
-          <w:lang w:val="uk-UA"/>
-        </w:rPr>
-        <w:t>50</w:t>
-      </w:r>
-      <w:r>
-        <w:rPr>
-          <w:lang w:val="uk-UA"/>
-        </w:rPr>
-        <w:t xml:space="preserve"> – Ф</w:t>
+        <w:t>Рисунок 50 – Ф</w:t>
       </w:r>
       <w:r>
         <w:rPr>
@@ -17924,7 +17818,19 @@
         <w:rPr>
           <w:lang w:val="uk-UA"/>
         </w:rPr>
-        <w:t>Рисунок 50 – Ф</w:t>
+        <w:t>Рисунок 5</w:t>
+      </w:r>
+      <w:r>
+        <w:rPr>
+          <w:lang w:val="uk-UA"/>
+        </w:rPr>
+        <w:t>1</w:t>
+      </w:r>
+      <w:r>
+        <w:rPr>
+          <w:lang w:val="uk-UA"/>
+        </w:rPr>
+        <w:t xml:space="preserve"> – Ф</w:t>
       </w:r>
       <w:r>
         <w:rPr>
@@ -18029,7 +17935,19 @@
         <w:rPr>
           <w:lang w:val="uk-UA"/>
         </w:rPr>
-        <w:t xml:space="preserve"> як показано на рисунку 51.</w:t>
+        <w:t xml:space="preserve"> як показано на рисунку 5</w:t>
+      </w:r>
+      <w:r>
+        <w:rPr>
+          <w:lang w:val="uk-UA"/>
+        </w:rPr>
+        <w:t>2</w:t>
+      </w:r>
+      <w:r>
+        <w:rPr>
+          <w:lang w:val="uk-UA"/>
+        </w:rPr>
+        <w:t>.</w:t>
       </w:r>
     </w:p>
     <w:p>
@@ -18111,40 +18029,50 @@
       </w:r>
       <w:r>
         <w:rPr>
+          <w:lang w:val="uk-UA"/>
+        </w:rPr>
+        <w:t>2</w:t>
+      </w:r>
+      <w:r>
+        <w:rPr>
+          <w:lang w:val="uk-UA"/>
+        </w:rPr>
+        <w:t xml:space="preserve"> – Ф</w:t>
+      </w:r>
+      <w:r>
+        <w:rPr>
           <w:lang w:val="en-US"/>
         </w:rPr>
-        <w:t>1</w:t>
-      </w:r>
-      <w:r>
-        <w:rPr>
-          <w:lang w:val="uk-UA"/>
-        </w:rPr>
-        <w:t xml:space="preserve"> – Ф</w:t>
+        <w:t>орм</w:t>
+      </w:r>
+      <w:r>
+        <w:rPr>
+          <w:lang w:val="uk-UA"/>
+        </w:rPr>
+        <w:t>а</w:t>
       </w:r>
       <w:r>
         <w:rPr>
           <w:lang w:val="en-US"/>
         </w:rPr>
-        <w:t>орм</w:t>
-      </w:r>
-      <w:r>
-        <w:rPr>
-          <w:lang w:val="uk-UA"/>
-        </w:rPr>
-        <w:t>а</w:t>
-      </w:r>
-      <w:r>
+        <w:t xml:space="preserve"> </w:t>
+      </w:r>
+      <w:r>
+        <w:rPr>
+          <w:lang w:val="uk-UA"/>
+        </w:rPr>
+        <w:t>для управління тестами</w:t>
+      </w:r>
+    </w:p>
+    <w:p>
+      <w:pPr>
+        <w:spacing w:line="360" w:lineRule="auto"/>
+        <w:ind w:left="284" w:firstLine="567"/>
+        <w:jc w:val="both"/>
         <w:rPr>
           <w:lang w:val="en-US"/>
         </w:rPr>
-        <w:t xml:space="preserve"> </w:t>
-      </w:r>
-      <w:r>
-        <w:rPr>
-          <w:lang w:val="uk-UA"/>
-        </w:rPr>
-        <w:t>для управління тестами</w:t>
-      </w:r>
+      </w:pPr>
     </w:p>
     <w:p>
       <w:pPr>
@@ -18152,36 +18080,38 @@
         <w:ind w:left="284" w:firstLine="567"/>
         <w:jc w:val="both"/>
         <w:rPr>
+          <w:lang w:val="uk-UA"/>
+        </w:rPr>
+      </w:pPr>
+      <w:r>
+        <w:rPr>
           <w:lang w:val="en-US"/>
         </w:rPr>
-      </w:pPr>
-    </w:p>
-    <w:p>
-      <w:pPr>
-        <w:spacing w:line="360" w:lineRule="auto"/>
-        <w:ind w:left="284" w:firstLine="567"/>
-        <w:jc w:val="both"/>
-        <w:rPr>
-          <w:lang w:val="uk-UA"/>
-        </w:rPr>
-      </w:pPr>
+        <w:t>Також зробимо головну вкладочну форму, кожна вкладка якої буде містити одну форму для заповнення (групи студентів, студенти, тести)</w:t>
+      </w:r>
       <w:r>
         <w:rPr>
           <w:lang w:val="en-US"/>
         </w:rPr>
-        <w:t>Також зробимо головну вкладочну форму, кожна вкладка якої буде містити одну форму для заповнення (групи студентів, студенти, тести)</w:t>
-      </w:r>
-      <w:r>
-        <w:rPr>
-          <w:lang w:val="en-US"/>
-        </w:rPr>
         <w:t xml:space="preserve">. </w:t>
       </w:r>
       <w:r>
         <w:rPr>
           <w:lang w:val="uk-UA"/>
         </w:rPr>
-        <w:t>Режим конструктора форми зображено на рисунку 52.</w:t>
+        <w:t>Режим конструктора форми зображено на рисунку 5</w:t>
+      </w:r>
+      <w:r>
+        <w:rPr>
+          <w:lang w:val="uk-UA"/>
+        </w:rPr>
+        <w:t>3</w:t>
+      </w:r>
+      <w:r>
+        <w:rPr>
+          <w:lang w:val="uk-UA"/>
+        </w:rPr>
+        <w:t>.</w:t>
       </w:r>
     </w:p>
     <w:p>
@@ -18265,19 +18195,13 @@
         <w:rPr>
           <w:lang w:val="uk-UA"/>
         </w:rPr>
-        <w:t>2</w:t>
-      </w:r>
-      <w:r>
-        <w:rPr>
-          <w:lang w:val="uk-UA"/>
-        </w:rPr>
-        <w:t xml:space="preserve"> – </w:t>
-      </w:r>
-      <w:r>
-        <w:rPr>
-          <w:lang w:val="uk-UA"/>
-        </w:rPr>
-        <w:t>Вкладочна форма для груп, студентів, тестів</w:t>
+        <w:t>3</w:t>
+      </w:r>
+      <w:r>
+        <w:rPr>
+          <w:lang w:val="uk-UA"/>
+        </w:rPr>
+        <w:t xml:space="preserve"> – Вкладочна форма для груп, студентів, тестів</w:t>
       </w:r>
     </w:p>
     <w:p>
@@ -18322,7 +18246,19 @@
         <w:rPr>
           <w:lang w:val="uk-UA"/>
         </w:rPr>
-        <w:t>студентів зображена на рисунку 53.</w:t>
+        <w:t>студентів зображена на рисунку 5</w:t>
+      </w:r>
+      <w:r>
+        <w:rPr>
+          <w:lang w:val="uk-UA"/>
+        </w:rPr>
+        <w:t>4</w:t>
+      </w:r>
+      <w:r>
+        <w:rPr>
+          <w:lang w:val="uk-UA"/>
+        </w:rPr>
+        <w:t>.</w:t>
       </w:r>
     </w:p>
     <w:p>
@@ -18412,43 +18348,13 @@
         <w:rPr>
           <w:lang w:val="uk-UA"/>
         </w:rPr>
-        <w:t>3</w:t>
-      </w:r>
-      <w:r>
-        <w:rPr>
-          <w:lang w:val="uk-UA"/>
-        </w:rPr>
-        <w:t xml:space="preserve"> – Вкладочна форма</w:t>
-      </w:r>
-      <w:r>
-        <w:rPr>
-          <w:lang w:val="uk-UA"/>
-        </w:rPr>
-        <w:t>,</w:t>
-      </w:r>
-      <w:r>
-        <w:rPr>
-          <w:lang w:val="uk-UA"/>
-        </w:rPr>
-        <w:t xml:space="preserve"> </w:t>
-      </w:r>
-      <w:r>
-        <w:rPr>
-          <w:lang w:val="uk-UA"/>
-        </w:rPr>
-        <w:t>вкладка «</w:t>
-      </w:r>
-      <w:r>
-        <w:rPr>
-          <w:lang w:val="uk-UA"/>
-        </w:rPr>
-        <w:t>студент</w:t>
-      </w:r>
-      <w:r>
-        <w:rPr>
-          <w:lang w:val="uk-UA"/>
-        </w:rPr>
-        <w:t>и»</w:t>
+        <w:t>4</w:t>
+      </w:r>
+      <w:r>
+        <w:rPr>
+          <w:lang w:val="uk-UA"/>
+        </w:rPr>
+        <w:t xml:space="preserve"> – Вкладочна форма, вкладка «студенти»</w:t>
       </w:r>
     </w:p>
     <w:p>
@@ -18474,25 +18380,13 @@
         <w:rPr>
           <w:lang w:val="uk-UA"/>
         </w:rPr>
-        <w:t xml:space="preserve">Вкладка </w:t>
-      </w:r>
-      <w:r>
-        <w:rPr>
-          <w:lang w:val="uk-UA"/>
-        </w:rPr>
-        <w:t>тестів</w:t>
-      </w:r>
-      <w:r>
-        <w:rPr>
-          <w:lang w:val="uk-UA"/>
-        </w:rPr>
-        <w:t xml:space="preserve"> зображена на рисунку 5</w:t>
-      </w:r>
-      <w:r>
-        <w:rPr>
-          <w:lang w:val="uk-UA"/>
-        </w:rPr>
-        <w:t>4</w:t>
+        <w:t>Вкладка тестів зображена на рисунку 5</w:t>
+      </w:r>
+      <w:r>
+        <w:rPr>
+          <w:lang w:val="uk-UA"/>
+        </w:rPr>
+        <w:t>5</w:t>
       </w:r>
       <w:r>
         <w:rPr>
@@ -18594,25 +18488,13 @@
         <w:rPr>
           <w:lang w:val="uk-UA"/>
         </w:rPr>
-        <w:t>4</w:t>
-      </w:r>
-      <w:r>
-        <w:rPr>
-          <w:lang w:val="uk-UA"/>
-        </w:rPr>
-        <w:t xml:space="preserve"> – Вкладочна форма, вкладка «</w:t>
-      </w:r>
-      <w:r>
-        <w:rPr>
-          <w:lang w:val="uk-UA"/>
-        </w:rPr>
-        <w:t>тести</w:t>
-      </w:r>
-      <w:r>
-        <w:rPr>
-          <w:lang w:val="uk-UA"/>
-        </w:rPr>
-        <w:t>»</w:t>
+        <w:t>5</w:t>
+      </w:r>
+      <w:r>
+        <w:rPr>
+          <w:lang w:val="uk-UA"/>
+        </w:rPr>
+        <w:t xml:space="preserve"> – Вкладочна форма, вкладка «тести»</w:t>
       </w:r>
     </w:p>
     <w:p>
@@ -18651,7 +18533,19 @@
         <w:rPr>
           <w:lang w:val="uk-UA"/>
         </w:rPr>
-        <w:t>, який зображено на рисунку 55.</w:t>
+        <w:t>, який зображено на рисунку 5</w:t>
+      </w:r>
+      <w:r>
+        <w:rPr>
+          <w:lang w:val="uk-UA"/>
+        </w:rPr>
+        <w:t>6</w:t>
+      </w:r>
+      <w:r>
+        <w:rPr>
+          <w:lang w:val="uk-UA"/>
+        </w:rPr>
+        <w:t>.</w:t>
       </w:r>
     </w:p>
     <w:p>
@@ -18735,25 +18629,13 @@
         <w:rPr>
           <w:lang w:val="uk-UA"/>
         </w:rPr>
-        <w:t>5</w:t>
-      </w:r>
-      <w:r>
-        <w:rPr>
-          <w:lang w:val="uk-UA"/>
-        </w:rPr>
-        <w:t xml:space="preserve"> –</w:t>
-      </w:r>
-      <w:r>
-        <w:rPr>
-          <w:lang w:val="uk-UA"/>
-        </w:rPr>
-        <w:t xml:space="preserve"> Випадаючий список із групами</w:t>
-      </w:r>
-      <w:r>
-        <w:rPr>
-          <w:lang w:val="uk-UA"/>
-        </w:rPr>
-        <w:t xml:space="preserve"> </w:t>
+        <w:t>6</w:t>
+      </w:r>
+      <w:r>
+        <w:rPr>
+          <w:lang w:val="uk-UA"/>
+        </w:rPr>
+        <w:t xml:space="preserve"> – Випадаючий список із групами </w:t>
       </w:r>
     </w:p>
     <w:p>
@@ -18779,49 +18661,13 @@
         <w:rPr>
           <w:lang w:val="uk-UA"/>
         </w:rPr>
-        <w:t>На вкладці «</w:t>
-      </w:r>
-      <w:r>
-        <w:rPr>
-          <w:lang w:val="uk-UA"/>
-        </w:rPr>
-        <w:t xml:space="preserve">групи </w:t>
-      </w:r>
-      <w:r>
-        <w:rPr>
-          <w:lang w:val="uk-UA"/>
-        </w:rPr>
-        <w:t>студент</w:t>
-      </w:r>
-      <w:r>
-        <w:rPr>
-          <w:lang w:val="uk-UA"/>
-        </w:rPr>
-        <w:t>ів</w:t>
-      </w:r>
-      <w:r>
-        <w:rPr>
-          <w:lang w:val="uk-UA"/>
-        </w:rPr>
-        <w:t xml:space="preserve">» </w:t>
-      </w:r>
-      <w:r>
-        <w:rPr>
-          <w:lang w:val="uk-UA"/>
-        </w:rPr>
-        <w:t xml:space="preserve">було реалізовано обрахункове поле для відображенн курсу на основі року вступу. Це </w:t>
-      </w:r>
-      <w:r>
-        <w:rPr>
-          <w:lang w:val="uk-UA"/>
-        </w:rPr>
-        <w:t>зображено на рисунку 5</w:t>
-      </w:r>
-      <w:r>
-        <w:rPr>
-          <w:lang w:val="uk-UA"/>
-        </w:rPr>
-        <w:t>6</w:t>
+        <w:t>На вкладці «групи студентів» було реалізовано обрахункове поле для відображенн курсу на основі року вступу. Це зображено на рисунку 5</w:t>
+      </w:r>
+      <w:r>
+        <w:rPr>
+          <w:lang w:val="uk-UA"/>
+        </w:rPr>
+        <w:t>7</w:t>
       </w:r>
       <w:r>
         <w:rPr>
@@ -18911,25 +18757,13 @@
         <w:rPr>
           <w:lang w:val="uk-UA"/>
         </w:rPr>
-        <w:t>6</w:t>
-      </w:r>
-      <w:r>
-        <w:rPr>
-          <w:lang w:val="uk-UA"/>
-        </w:rPr>
-        <w:t xml:space="preserve"> – </w:t>
-      </w:r>
-      <w:r>
-        <w:rPr>
-          <w:lang w:val="uk-UA"/>
-        </w:rPr>
-        <w:t>Обрахункове поле для курсу</w:t>
-      </w:r>
-      <w:r>
-        <w:rPr>
-          <w:lang w:val="uk-UA"/>
-        </w:rPr>
-        <w:t xml:space="preserve"> </w:t>
+        <w:t>7</w:t>
+      </w:r>
+      <w:r>
+        <w:rPr>
+          <w:lang w:val="uk-UA"/>
+        </w:rPr>
+        <w:t xml:space="preserve"> – Обрахункове поле для курсу </w:t>
       </w:r>
     </w:p>
     <w:p>
@@ -18983,7 +18817,21 @@
           <w:noProof/>
           <w:lang w:val="uk-UA"/>
         </w:rPr>
-        <w:t xml:space="preserve"> як на рисунку 57.</w:t>
+        <w:t xml:space="preserve"> як на рисунку 5</w:t>
+      </w:r>
+      <w:r>
+        <w:rPr>
+          <w:noProof/>
+          <w:lang w:val="uk-UA"/>
+        </w:rPr>
+        <w:t>8</w:t>
+      </w:r>
+      <w:r>
+        <w:rPr>
+          <w:noProof/>
+          <w:lang w:val="uk-UA"/>
+        </w:rPr>
+        <w:t>.</w:t>
       </w:r>
     </w:p>
     <w:p>
@@ -19067,7 +18915,7 @@
         <w:rPr>
           <w:lang w:val="uk-UA"/>
         </w:rPr>
-        <w:t>7</w:t>
+        <w:t>8</w:t>
       </w:r>
       <w:r>
         <w:rPr>
@@ -19111,28 +18959,21 @@
           <w:noProof/>
           <w:lang w:val="uk-UA"/>
         </w:rPr>
-        <w:t>Форма ролей виглядає наступним чином</w:t>
+        <w:t xml:space="preserve">Форма ролей виглядає наступним чином </w:t>
       </w:r>
       <w:r>
         <w:rPr>
           <w:noProof/>
           <w:lang w:val="uk-UA"/>
         </w:rPr>
-        <w:t xml:space="preserve"> </w:t>
+        <w:t>як на рисунку 5</w:t>
       </w:r>
       <w:r>
         <w:rPr>
           <w:noProof/>
           <w:lang w:val="uk-UA"/>
         </w:rPr>
-        <w:t>як на рисунку 5</w:t>
-      </w:r>
-      <w:r>
-        <w:rPr>
-          <w:noProof/>
-          <w:lang w:val="uk-UA"/>
-        </w:rPr>
-        <w:t>8</w:t>
+        <w:t>9</w:t>
       </w:r>
       <w:r>
         <w:rPr>
@@ -19223,7 +19064,7 @@
         <w:rPr>
           <w:lang w:val="uk-UA"/>
         </w:rPr>
-        <w:t>8</w:t>
+        <w:t>9</w:t>
       </w:r>
       <w:r>
         <w:rPr>
@@ -19304,7 +19145,21 @@
           <w:noProof/>
           <w:lang w:val="uk-UA"/>
         </w:rPr>
-        <w:t xml:space="preserve"> як прості поля з ідентифікаторами, це зображено на рисунку 59.</w:t>
+        <w:t xml:space="preserve"> як прості поля з ідентифікаторами, це зображено на рисунку </w:t>
+      </w:r>
+      <w:r>
+        <w:rPr>
+          <w:noProof/>
+          <w:lang w:val="uk-UA"/>
+        </w:rPr>
+        <w:t>60</w:t>
+      </w:r>
+      <w:r>
+        <w:rPr>
+          <w:noProof/>
+          <w:lang w:val="uk-UA"/>
+        </w:rPr>
+        <w:t>.</w:t>
       </w:r>
     </w:p>
     <w:p>
@@ -19373,13 +19228,13 @@
         <w:rPr>
           <w:lang w:val="uk-UA"/>
         </w:rPr>
-        <w:t>Рисунок 5</w:t>
-      </w:r>
-      <w:r>
-        <w:rPr>
-          <w:lang w:val="uk-UA"/>
-        </w:rPr>
-        <w:t>9</w:t>
+        <w:t xml:space="preserve">Рисунок </w:t>
+      </w:r>
+      <w:r>
+        <w:rPr>
+          <w:lang w:val="uk-UA"/>
+        </w:rPr>
+        <w:t>60</w:t>
       </w:r>
       <w:r>
         <w:rPr>
@@ -19482,7 +19337,21 @@
           <w:noProof/>
           <w:lang w:val="uk-UA"/>
         </w:rPr>
-        <w:t xml:space="preserve"> Послідовність дій зображена на рисунках 60, 61, 62.</w:t>
+        <w:t xml:space="preserve"> Послідовність дій зображена на рисунках 61, 62</w:t>
+      </w:r>
+      <w:r>
+        <w:rPr>
+          <w:noProof/>
+          <w:lang w:val="uk-UA"/>
+        </w:rPr>
+        <w:t>, 63</w:t>
+      </w:r>
+      <w:r>
+        <w:rPr>
+          <w:noProof/>
+          <w:lang w:val="uk-UA"/>
+        </w:rPr>
+        <w:t>.</w:t>
       </w:r>
     </w:p>
     <w:p>
@@ -19562,13 +19431,13 @@
         <w:rPr>
           <w:lang w:val="uk-UA"/>
         </w:rPr>
-        <w:t xml:space="preserve">Рисунок </w:t>
-      </w:r>
-      <w:r>
-        <w:rPr>
-          <w:lang w:val="uk-UA"/>
-        </w:rPr>
-        <w:t>60</w:t>
+        <w:t>Рисунок 6</w:t>
+      </w:r>
+      <w:r>
+        <w:rPr>
+          <w:lang w:val="uk-UA"/>
+        </w:rPr>
+        <w:t>1</w:t>
       </w:r>
       <w:r>
         <w:rPr>
@@ -19692,7 +19561,7 @@
         <w:rPr>
           <w:lang w:val="uk-UA"/>
         </w:rPr>
-        <w:t>1</w:t>
+        <w:t>2</w:t>
       </w:r>
       <w:r>
         <w:rPr>
@@ -19800,7 +19669,7 @@
         <w:rPr>
           <w:lang w:val="uk-UA"/>
         </w:rPr>
-        <w:t>2</w:t>
+        <w:t>3</w:t>
       </w:r>
       <w:r>
         <w:rPr>
@@ -19840,7 +19709,21 @@
           <w:noProof/>
           <w:lang w:val="uk-UA"/>
         </w:rPr>
-        <w:t>Провівши ці маніпуляції, можемо пересвідчитись, що все працює та зробити аналогічно для другого поля. Результат зображено на рисунку 63.</w:t>
+        <w:t>Провівши ці маніпуляції, можемо пересвідчитись, що все працює та зробити аналогічно для другого поля. Результат зображено на рисунку 6</w:t>
+      </w:r>
+      <w:r>
+        <w:rPr>
+          <w:noProof/>
+          <w:lang w:val="uk-UA"/>
+        </w:rPr>
+        <w:t>4</w:t>
+      </w:r>
+      <w:r>
+        <w:rPr>
+          <w:noProof/>
+          <w:lang w:val="uk-UA"/>
+        </w:rPr>
+        <w:t>.</w:t>
       </w:r>
     </w:p>
     <w:p>
@@ -19916,25 +19799,13 @@
         <w:rPr>
           <w:lang w:val="uk-UA"/>
         </w:rPr>
-        <w:t>3</w:t>
-      </w:r>
-      <w:r>
-        <w:rPr>
-          <w:lang w:val="uk-UA"/>
-        </w:rPr>
-        <w:t xml:space="preserve"> –</w:t>
-      </w:r>
-      <w:r>
-        <w:rPr>
-          <w:lang w:val="uk-UA"/>
-        </w:rPr>
-        <w:t xml:space="preserve"> Кінцева форма викладачі-ролі</w:t>
-      </w:r>
-      <w:r>
-        <w:rPr>
-          <w:lang w:val="uk-UA"/>
-        </w:rPr>
-        <w:t xml:space="preserve"> </w:t>
+        <w:t>4</w:t>
+      </w:r>
+      <w:r>
+        <w:rPr>
+          <w:lang w:val="uk-UA"/>
+        </w:rPr>
+        <w:t xml:space="preserve"> – Кінцева форма викладачі-ролі </w:t>
       </w:r>
     </w:p>
     <w:p>
@@ -19988,7 +19859,21 @@
           <w:noProof/>
           <w:lang w:val="uk-UA"/>
         </w:rPr>
-        <w:t>, як показано на рисунку 64.</w:t>
+        <w:t>, як показано на рисунку 6</w:t>
+      </w:r>
+      <w:r>
+        <w:rPr>
+          <w:noProof/>
+          <w:lang w:val="uk-UA"/>
+        </w:rPr>
+        <w:t>5</w:t>
+      </w:r>
+      <w:r>
+        <w:rPr>
+          <w:noProof/>
+          <w:lang w:val="uk-UA"/>
+        </w:rPr>
+        <w:t>.</w:t>
       </w:r>
     </w:p>
     <w:p>
@@ -20074,25 +19959,13 @@
         <w:rPr>
           <w:lang w:val="uk-UA"/>
         </w:rPr>
-        <w:t>4</w:t>
-      </w:r>
-      <w:r>
-        <w:rPr>
-          <w:lang w:val="uk-UA"/>
-        </w:rPr>
-        <w:t xml:space="preserve"> – </w:t>
-      </w:r>
-      <w:r>
-        <w:rPr>
-          <w:lang w:val="uk-UA"/>
-        </w:rPr>
-        <w:t>Дизайнер форм</w:t>
-      </w:r>
-      <w:r>
-        <w:rPr>
-          <w:lang w:val="uk-UA"/>
-        </w:rPr>
-        <w:t xml:space="preserve"> </w:t>
+        <w:t>5</w:t>
+      </w:r>
+      <w:r>
+        <w:rPr>
+          <w:lang w:val="uk-UA"/>
+        </w:rPr>
+        <w:t xml:space="preserve"> – Дизайнер форм </w:t>
       </w:r>
     </w:p>
     <w:p>
@@ -20142,7 +20015,21 @@
           <w:noProof/>
           <w:lang w:val="uk-UA"/>
         </w:rPr>
-        <w:t>. Кінцевий вигляд в конструкторі зображено на рисунку 65.</w:t>
+        <w:t>. Кінцевий вигляд в конструкторі зображено на рисунку 6</w:t>
+      </w:r>
+      <w:r>
+        <w:rPr>
+          <w:noProof/>
+          <w:lang w:val="uk-UA"/>
+        </w:rPr>
+        <w:t>6</w:t>
+      </w:r>
+      <w:r>
+        <w:rPr>
+          <w:noProof/>
+          <w:lang w:val="uk-UA"/>
+        </w:rPr>
+        <w:t>.</w:t>
       </w:r>
     </w:p>
     <w:p>
@@ -20218,19 +20105,13 @@
         <w:rPr>
           <w:lang w:val="uk-UA"/>
         </w:rPr>
-        <w:t>5</w:t>
-      </w:r>
-      <w:r>
-        <w:rPr>
-          <w:lang w:val="uk-UA"/>
-        </w:rPr>
-        <w:t xml:space="preserve"> – </w:t>
-      </w:r>
-      <w:r>
-        <w:rPr>
-          <w:lang w:val="uk-UA"/>
-        </w:rPr>
-        <w:t>Головна вкладкова форма</w:t>
+        <w:t>6</w:t>
+      </w:r>
+      <w:r>
+        <w:rPr>
+          <w:lang w:val="uk-UA"/>
+        </w:rPr>
+        <w:t xml:space="preserve"> – Головна вкладкова форма</w:t>
       </w:r>
     </w:p>
     <w:p>
@@ -20256,7 +20137,21 @@
           <w:noProof/>
           <w:lang w:val="uk-UA"/>
         </w:rPr>
-        <w:t xml:space="preserve"> має вигляд як зображено на рисунку 66.</w:t>
+        <w:t xml:space="preserve"> має вигляд як зображено на рисунку 6</w:t>
+      </w:r>
+      <w:r>
+        <w:rPr>
+          <w:noProof/>
+          <w:lang w:val="uk-UA"/>
+        </w:rPr>
+        <w:t>7</w:t>
+      </w:r>
+      <w:r>
+        <w:rPr>
+          <w:noProof/>
+          <w:lang w:val="uk-UA"/>
+        </w:rPr>
+        <w:t>.</w:t>
       </w:r>
     </w:p>
     <w:p>
@@ -20334,19 +20229,13 @@
         <w:rPr>
           <w:lang w:val="uk-UA"/>
         </w:rPr>
-        <w:t>6</w:t>
-      </w:r>
-      <w:r>
-        <w:rPr>
-          <w:lang w:val="uk-UA"/>
-        </w:rPr>
-        <w:t xml:space="preserve"> – </w:t>
-      </w:r>
-      <w:r>
-        <w:rPr>
-          <w:lang w:val="uk-UA"/>
-        </w:rPr>
-        <w:t>Заповнення з гловної кнопкової форми</w:t>
+        <w:t>7</w:t>
+      </w:r>
+      <w:r>
+        <w:rPr>
+          <w:lang w:val="uk-UA"/>
+        </w:rPr>
+        <w:t xml:space="preserve"> – Заповнення з гловної кнопкової форми</w:t>
       </w:r>
     </w:p>
     <w:p>
@@ -23558,15 +23447,7 @@
                                 <w:sz w:val="24"/>
                                 <w:szCs w:val="24"/>
                               </w:rPr>
-                              <w:t>4</w:t>
-                            </w:r>
-                            <w:r>
-                              <w:rPr>
-                                <w:noProof/>
-                                <w:sz w:val="24"/>
-                                <w:szCs w:val="24"/>
-                              </w:rPr>
-                              <w:t>1</w:t>
+                              <w:t>41</w:t>
                             </w:r>
                             <w:r>
                               <w:rPr>
@@ -23657,22 +23538,7 @@
                                 <w:iCs/>
                                 <w:lang w:val="uk-UA"/>
                               </w:rPr>
-                              <w:t>20</w:t>
-                            </w:r>
-                            <w:r>
-                              <w:rPr>
-                                <w:i/>
-                                <w:iCs/>
-                              </w:rPr>
-                              <w:t>01</w:t>
-                            </w:r>
-                            <w:r>
-                              <w:rPr>
-                                <w:i/>
-                                <w:iCs/>
-                                <w:lang w:val="uk-UA"/>
-                              </w:rPr>
-                              <w:t>23</w:t>
+                              <w:t>2101103</w:t>
                             </w:r>
                             <w:r>
                               <w:rPr>
@@ -23702,7 +23568,15 @@
                                 <w:iCs/>
                                 <w:lang w:val="uk-UA"/>
                               </w:rPr>
-                              <w:t>06</w:t>
+                              <w:t>0</w:t>
+                            </w:r>
+                            <w:r>
+                              <w:rPr>
+                                <w:i/>
+                                <w:iCs/>
+                                <w:lang w:val="uk-UA"/>
+                              </w:rPr>
+                              <w:t>5</w:t>
                             </w:r>
                             <w:r>
                               <w:rPr>
@@ -23711,6 +23585,16 @@
                               </w:rPr>
                               <w:t>.ПЗ</w:t>
                             </w:r>
+                          </w:p>
+                          <w:p>
+                            <w:pPr>
+                              <w:pStyle w:val="a0"/>
+                              <w:jc w:val="center"/>
+                              <w:rPr>
+                                <w:rFonts w:ascii="Journal" w:hAnsi="Journal" w:cs="Journal"/>
+                                <w:lang w:val="ru-RU"/>
+                              </w:rPr>
+                            </w:pPr>
                           </w:p>
                           <w:p>
                             <w:pPr>
@@ -23929,15 +23813,7 @@
                           <w:sz w:val="24"/>
                           <w:szCs w:val="24"/>
                         </w:rPr>
-                        <w:t>4</w:t>
-                      </w:r>
-                      <w:r>
-                        <w:rPr>
-                          <w:noProof/>
-                          <w:sz w:val="24"/>
-                          <w:szCs w:val="24"/>
-                        </w:rPr>
-                        <w:t>1</w:t>
+                        <w:t>41</w:t>
                       </w:r>
                       <w:r>
                         <w:rPr>
@@ -23989,22 +23865,7 @@
                           <w:iCs/>
                           <w:lang w:val="uk-UA"/>
                         </w:rPr>
-                        <w:t>20</w:t>
-                      </w:r>
-                      <w:r>
-                        <w:rPr>
-                          <w:i/>
-                          <w:iCs/>
-                        </w:rPr>
-                        <w:t>01</w:t>
-                      </w:r>
-                      <w:r>
-                        <w:rPr>
-                          <w:i/>
-                          <w:iCs/>
-                          <w:lang w:val="uk-UA"/>
-                        </w:rPr>
-                        <w:t>23</w:t>
+                        <w:t>2101103</w:t>
                       </w:r>
                       <w:r>
                         <w:rPr>
@@ -24034,7 +23895,15 @@
                           <w:iCs/>
                           <w:lang w:val="uk-UA"/>
                         </w:rPr>
-                        <w:t>06</w:t>
+                        <w:t>0</w:t>
+                      </w:r>
+                      <w:r>
+                        <w:rPr>
+                          <w:i/>
+                          <w:iCs/>
+                          <w:lang w:val="uk-UA"/>
+                        </w:rPr>
+                        <w:t>5</w:t>
                       </w:r>
                       <w:r>
                         <w:rPr>
@@ -24043,6 +23912,16 @@
                         </w:rPr>
                         <w:t>.ПЗ</w:t>
                       </w:r>
+                    </w:p>
+                    <w:p>
+                      <w:pPr>
+                        <w:pStyle w:val="a0"/>
+                        <w:jc w:val="center"/>
+                        <w:rPr>
+                          <w:rFonts w:ascii="Journal" w:hAnsi="Journal" w:cs="Journal"/>
+                          <w:lang w:val="ru-RU"/>
+                        </w:rPr>
+                      </w:pPr>
                     </w:p>
                     <w:p>
                       <w:pPr>
@@ -26952,6 +26831,7 @@
   <w:style w:type="character" w:default="1" w:styleId="DefaultParagraphFont">
     <w:name w:val="Default Paragraph Font"/>
     <w:uiPriority w:val="1"/>
+    <w:semiHidden/>
     <w:unhideWhenUsed/>
   </w:style>
   <w:style w:type="table" w:default="1" w:styleId="TableNormal">

</xml_diff>